<commit_message>
updated project text, linkedin link and cv
</commit_message>
<xml_diff>
--- a/img-and-cv/CV.docx
+++ b/img-and-cv/CV.docx
@@ -187,7 +187,6 @@
               </w:rPr>
               <w:t xml:space="preserve"> </w:t>
             </w:r>
-            <w:proofErr w:type="spellStart"/>
             <w:r>
               <w:rPr>
                 <w:color w:val="EFEFEF"/>
@@ -195,9 +194,8 @@
                 <w:szCs w:val="24"/>
                 <w:lang w:val="en-US"/>
               </w:rPr>
-              <w:t>años</w:t>
+              <w:t>years</w:t>
             </w:r>
-            <w:proofErr w:type="spellEnd"/>
           </w:p>
           <w:p>
             <w:pPr>
@@ -454,6 +452,7 @@
           <w:sz w:val="28"/>
           <w:szCs w:val="28"/>
           <w:u w:val="single"/>
+          <w:lang w:val="en-US"/>
         </w:rPr>
       </w:pPr>
       <w:r>
@@ -473,8 +472,9 @@
           <w:sz w:val="28"/>
           <w:szCs w:val="28"/>
           <w:u w:val="single"/>
-        </w:rPr>
-        <w:t xml:space="preserve">EXPERIENCE    </w:t>
+          <w:lang w:val="en-US"/>
+        </w:rPr>
+        <w:t xml:space="preserve">EXPERIENCE </w:t>
       </w:r>
       <w:r>
         <w:rPr>
@@ -482,26 +482,21 @@
           <w:sz w:val="28"/>
           <w:szCs w:val="28"/>
           <w:u w:val="single"/>
-        </w:rPr>
-        <w:t xml:space="preserve"> </w:t>
-      </w:r>
+          <w:lang w:val="en-US"/>
+        </w:rPr>
+        <w:t xml:space="preserve">    </w:t>
+      </w:r>
+      <w:bookmarkStart w:id="0" w:name="_GoBack"/>
+      <w:bookmarkEnd w:id="0"/>
       <w:r>
         <w:rPr>
           <w:color w:val="FF9900"/>
           <w:sz w:val="28"/>
           <w:szCs w:val="28"/>
           <w:u w:val="single"/>
-        </w:rPr>
-        <w:t xml:space="preserve">                                                                                                              </w:t>
-      </w:r>
-      <w:r>
-        <w:rPr>
-          <w:color w:val="FF9900"/>
-          <w:sz w:val="28"/>
-          <w:szCs w:val="28"/>
-          <w:u w:val="single"/>
-        </w:rPr>
-        <w:t>.</w:t>
+          <w:lang w:val="en-US"/>
+        </w:rPr>
+        <w:t xml:space="preserve">                                                                                                          .</w:t>
       </w:r>
     </w:p>
     <w:p>
@@ -519,6 +514,7 @@
           <w:sz w:val="28"/>
           <w:szCs w:val="28"/>
           <w:u w:val="single"/>
+          <w:lang w:val="en-US"/>
         </w:rPr>
       </w:pPr>
     </w:p>
@@ -630,42 +626,46 @@
         <w:spacing w:line="360" w:lineRule="auto"/>
         <w:rPr>
           <w:rFonts w:ascii="Asap" w:eastAsia="Asap" w:hAnsi="Asap" w:cs="Asap"/>
-        </w:rPr>
-      </w:pPr>
-      <w:r>
-        <w:rPr>
-          <w:rFonts w:ascii="Asap" w:eastAsia="Asap" w:hAnsi="Asap" w:cs="Asap"/>
-          <w:lang w:val="en-US"/>
-        </w:rPr>
-        <w:tab/>
-      </w:r>
-      <w:r>
-        <w:rPr>
-          <w:rFonts w:ascii="Asap" w:eastAsia="Asap" w:hAnsi="Asap" w:cs="Asap"/>
-          <w:lang w:val="en-US"/>
-        </w:rPr>
-        <w:tab/>
-      </w:r>
-      <w:r>
-        <w:rPr>
-          <w:rFonts w:ascii="Asap" w:eastAsia="Asap" w:hAnsi="Asap" w:cs="Asap"/>
-          <w:lang w:val="en-US"/>
-        </w:rPr>
-        <w:tab/>
-      </w:r>
-      <w:r>
-        <w:rPr>
-          <w:rFonts w:ascii="Asap" w:eastAsia="Asap" w:hAnsi="Asap" w:cs="Asap"/>
-          <w:lang w:val="en-US"/>
-        </w:rPr>
-        <w:tab/>
-      </w:r>
-      <w:r>
-        <w:rPr>
-          <w:rFonts w:ascii="Asap" w:eastAsia="Asap" w:hAnsi="Asap" w:cs="Asap"/>
+          <w:lang w:val="en-US"/>
+        </w:rPr>
+      </w:pPr>
+      <w:r>
+        <w:rPr>
+          <w:rFonts w:ascii="Asap" w:eastAsia="Asap" w:hAnsi="Asap" w:cs="Asap"/>
+          <w:lang w:val="en-US"/>
+        </w:rPr>
+        <w:tab/>
+      </w:r>
+      <w:r>
+        <w:rPr>
+          <w:rFonts w:ascii="Asap" w:eastAsia="Asap" w:hAnsi="Asap" w:cs="Asap"/>
+          <w:lang w:val="en-US"/>
+        </w:rPr>
+        <w:tab/>
+      </w:r>
+      <w:r>
+        <w:rPr>
+          <w:rFonts w:ascii="Asap" w:eastAsia="Asap" w:hAnsi="Asap" w:cs="Asap"/>
+          <w:lang w:val="en-US"/>
+        </w:rPr>
+        <w:tab/>
+      </w:r>
+      <w:r>
+        <w:rPr>
+          <w:rFonts w:ascii="Asap" w:eastAsia="Asap" w:hAnsi="Asap" w:cs="Asap"/>
+          <w:lang w:val="en-US"/>
+        </w:rPr>
+        <w:tab/>
+      </w:r>
+      <w:proofErr w:type="spellStart"/>
+      <w:r>
+        <w:rPr>
+          <w:rFonts w:ascii="Asap" w:eastAsia="Asap" w:hAnsi="Asap" w:cs="Asap"/>
+          <w:lang w:val="en-US"/>
         </w:rPr>
         <w:t>Alorica</w:t>
       </w:r>
+      <w:proofErr w:type="spellEnd"/>
     </w:p>
     <w:p>
       <w:pPr>
@@ -685,24 +685,28 @@
       <w:r>
         <w:rPr>
           <w:rFonts w:ascii="Asap" w:eastAsia="Asap" w:hAnsi="Asap" w:cs="Asap"/>
-        </w:rPr>
-        <w:tab/>
-      </w:r>
-      <w:r>
-        <w:rPr>
-          <w:rFonts w:ascii="Asap" w:eastAsia="Asap" w:hAnsi="Asap" w:cs="Asap"/>
-        </w:rPr>
-        <w:tab/>
-      </w:r>
-      <w:r>
-        <w:rPr>
-          <w:rFonts w:ascii="Asap" w:eastAsia="Asap" w:hAnsi="Asap" w:cs="Asap"/>
-        </w:rPr>
-        <w:tab/>
-      </w:r>
-      <w:r>
-        <w:rPr>
-          <w:rFonts w:ascii="Asap" w:eastAsia="Asap" w:hAnsi="Asap" w:cs="Asap"/>
+          <w:lang w:val="en-US"/>
+        </w:rPr>
+        <w:tab/>
+      </w:r>
+      <w:r>
+        <w:rPr>
+          <w:rFonts w:ascii="Asap" w:eastAsia="Asap" w:hAnsi="Asap" w:cs="Asap"/>
+          <w:lang w:val="en-US"/>
+        </w:rPr>
+        <w:tab/>
+      </w:r>
+      <w:r>
+        <w:rPr>
+          <w:rFonts w:ascii="Asap" w:eastAsia="Asap" w:hAnsi="Asap" w:cs="Asap"/>
+          <w:lang w:val="en-US"/>
+        </w:rPr>
+        <w:tab/>
+      </w:r>
+      <w:r>
+        <w:rPr>
+          <w:rFonts w:ascii="Asap" w:eastAsia="Asap" w:hAnsi="Asap" w:cs="Asap"/>
+          <w:lang w:val="en-US"/>
         </w:rPr>
         <w:tab/>
       </w:r>
@@ -867,146 +871,158 @@
       <w:pPr>
         <w:spacing w:line="360" w:lineRule="auto"/>
         <w:rPr>
-          <w:lang w:val="es-ES"/>
-        </w:rPr>
-      </w:pPr>
-      <w:r>
-        <w:rPr>
-          <w:b/>
-          <w:lang w:val="es-ES"/>
+          <w:lang w:val="en-US"/>
+        </w:rPr>
+      </w:pPr>
+      <w:r>
+        <w:rPr>
+          <w:b/>
+          <w:lang w:val="en-US"/>
         </w:rPr>
         <w:t>201</w:t>
       </w:r>
       <w:r>
         <w:rPr>
           <w:b/>
-          <w:lang w:val="es-ES"/>
+          <w:lang w:val="en-US"/>
         </w:rPr>
         <w:t>4</w:t>
       </w:r>
       <w:r>
         <w:rPr>
           <w:b/>
-          <w:lang w:val="es-ES"/>
+          <w:lang w:val="en-US"/>
         </w:rPr>
         <w:t>-</w:t>
       </w:r>
       <w:r>
         <w:rPr>
           <w:b/>
-          <w:lang w:val="es-ES"/>
+          <w:lang w:val="en-US"/>
         </w:rPr>
         <w:t>2015</w:t>
       </w:r>
       <w:r>
         <w:rPr>
-          <w:lang w:val="es-ES"/>
+          <w:lang w:val="en-US"/>
         </w:rPr>
         <w:t xml:space="preserve">         </w:t>
       </w:r>
       <w:r>
         <w:rPr>
-          <w:lang w:val="es-ES"/>
+          <w:lang w:val="en-US"/>
         </w:rPr>
         <w:t xml:space="preserve">                        </w:t>
       </w:r>
-      <w:proofErr w:type="spellStart"/>
       <w:r>
         <w:rPr>
           <w:b/>
           <w:sz w:val="24"/>
           <w:szCs w:val="24"/>
-          <w:lang w:val="es-ES"/>
+          <w:lang w:val="en-US"/>
         </w:rPr>
         <w:t>Attendant</w:t>
       </w:r>
+      <w:r>
+        <w:rPr>
+          <w:lang w:val="en-US"/>
+        </w:rPr>
+        <w:t xml:space="preserve"> (</w:t>
+      </w:r>
+      <w:r>
+        <w:rPr>
+          <w:lang w:val="en-US"/>
+        </w:rPr>
+        <w:t>7 months</w:t>
+      </w:r>
+      <w:r>
+        <w:rPr>
+          <w:lang w:val="en-US"/>
+        </w:rPr>
+        <w:t>)</w:t>
+      </w:r>
+    </w:p>
+    <w:p>
+      <w:pPr>
+        <w:spacing w:line="360" w:lineRule="auto"/>
+        <w:rPr>
+          <w:lang w:val="en-US"/>
+        </w:rPr>
+      </w:pPr>
+      <w:r>
+        <w:rPr>
+          <w:lang w:val="en-US"/>
+        </w:rPr>
+        <w:t xml:space="preserve">                                                  </w:t>
+      </w:r>
+      <w:r>
+        <w:rPr>
+          <w:lang w:val="en-US"/>
+        </w:rPr>
+        <w:t xml:space="preserve"> </w:t>
+      </w:r>
+      <w:proofErr w:type="spellStart"/>
+      <w:r>
+        <w:rPr>
+          <w:lang w:val="en-US"/>
+        </w:rPr>
+        <w:t>Puerta</w:t>
+      </w:r>
       <w:proofErr w:type="spellEnd"/>
       <w:r>
         <w:rPr>
-          <w:lang w:val="es-ES"/>
-        </w:rPr>
-        <w:t xml:space="preserve"> (</w:t>
-      </w:r>
-      <w:r>
-        <w:rPr>
-          <w:lang w:val="es-ES"/>
-        </w:rPr>
-        <w:t xml:space="preserve">7 </w:t>
-      </w:r>
-      <w:proofErr w:type="spellStart"/>
-      <w:r>
-        <w:rPr>
-          <w:lang w:val="es-ES"/>
-        </w:rPr>
-        <w:t>months</w:t>
-      </w:r>
-      <w:proofErr w:type="spellEnd"/>
-      <w:r>
-        <w:rPr>
-          <w:lang w:val="es-ES"/>
-        </w:rPr>
-        <w:t>)</w:t>
+          <w:lang w:val="en-US"/>
+        </w:rPr>
+        <w:t xml:space="preserve"> </w:t>
+      </w:r>
+      <w:proofErr w:type="gramStart"/>
+      <w:r>
+        <w:rPr>
+          <w:lang w:val="en-US"/>
+        </w:rPr>
+        <w:t>del</w:t>
+      </w:r>
+      <w:proofErr w:type="gramEnd"/>
+      <w:r>
+        <w:rPr>
+          <w:lang w:val="en-US"/>
+        </w:rPr>
+        <w:t xml:space="preserve"> Sur</w:t>
       </w:r>
     </w:p>
     <w:p>
       <w:pPr>
         <w:spacing w:line="360" w:lineRule="auto"/>
         <w:rPr>
-          <w:lang w:val="es-ES"/>
-        </w:rPr>
-      </w:pPr>
-      <w:r>
-        <w:rPr>
-          <w:lang w:val="es-ES"/>
-        </w:rPr>
-        <w:t xml:space="preserve">                                                  </w:t>
-      </w:r>
-      <w:r>
-        <w:rPr>
-          <w:lang w:val="es-ES"/>
-        </w:rPr>
-        <w:t xml:space="preserve"> </w:t>
-      </w:r>
-      <w:r>
-        <w:rPr>
-          <w:lang w:val="es-ES"/>
-        </w:rPr>
-        <w:t>Puerta del Sur</w:t>
-      </w:r>
-    </w:p>
-    <w:p>
-      <w:pPr>
-        <w:spacing w:line="360" w:lineRule="auto"/>
-        <w:rPr>
-          <w:rFonts w:ascii="Asap" w:eastAsia="Asap" w:hAnsi="Asap" w:cs="Asap"/>
-          <w:lang w:val="en-US"/>
-        </w:rPr>
-      </w:pPr>
-      <w:r>
-        <w:rPr>
-          <w:rFonts w:ascii="Asap" w:eastAsia="Asap" w:hAnsi="Asap" w:cs="Asap"/>
-          <w:lang w:val="es-ES"/>
-        </w:rPr>
-        <w:tab/>
-      </w:r>
-      <w:r>
-        <w:rPr>
-          <w:rFonts w:ascii="Asap" w:eastAsia="Asap" w:hAnsi="Asap" w:cs="Asap"/>
-          <w:lang w:val="es-ES"/>
-        </w:rPr>
-        <w:tab/>
-      </w:r>
-      <w:r>
-        <w:rPr>
-          <w:rFonts w:ascii="Asap" w:eastAsia="Asap" w:hAnsi="Asap" w:cs="Asap"/>
-          <w:lang w:val="es-ES"/>
-        </w:rPr>
-        <w:tab/>
-      </w:r>
-      <w:r>
-        <w:rPr>
-          <w:rFonts w:ascii="Asap" w:eastAsia="Asap" w:hAnsi="Asap" w:cs="Asap"/>
-          <w:lang w:val="es-ES"/>
+          <w:rFonts w:ascii="Asap" w:eastAsia="Asap" w:hAnsi="Asap" w:cs="Asap"/>
+          <w:lang w:val="en-US"/>
+        </w:rPr>
+      </w:pPr>
+      <w:r>
+        <w:rPr>
+          <w:rFonts w:ascii="Asap" w:eastAsia="Asap" w:hAnsi="Asap" w:cs="Asap"/>
+          <w:lang w:val="en-US"/>
+        </w:rPr>
+        <w:tab/>
+      </w:r>
+      <w:r>
+        <w:rPr>
+          <w:rFonts w:ascii="Asap" w:eastAsia="Asap" w:hAnsi="Asap" w:cs="Asap"/>
+          <w:lang w:val="en-US"/>
+        </w:rPr>
+        <w:tab/>
+      </w:r>
+      <w:r>
+        <w:rPr>
+          <w:rFonts w:ascii="Asap" w:eastAsia="Asap" w:hAnsi="Asap" w:cs="Asap"/>
+          <w:lang w:val="en-US"/>
+        </w:rPr>
+        <w:tab/>
+      </w:r>
+      <w:r>
+        <w:rPr>
+          <w:rFonts w:ascii="Asap" w:eastAsia="Asap" w:hAnsi="Asap" w:cs="Asap"/>
+          <w:lang w:val="en-US"/>
         </w:rPr>
         <w:tab/>
         <w:t xml:space="preserve">   </w:t>
@@ -1051,27 +1067,7 @@
           <w:highlight w:val="white"/>
           <w:lang w:val="en-US"/>
         </w:rPr>
-        <w:t xml:space="preserve">                                                           </w:t>
-      </w:r>
-      <w:proofErr w:type="spellStart"/>
-      <w:r>
-        <w:rPr>
-          <w:rFonts w:ascii="Asap" w:eastAsia="Asap" w:hAnsi="Asap" w:cs="Asap"/>
-          <w:b/>
-          <w:highlight w:val="white"/>
-          <w:lang w:val="en-US"/>
-        </w:rPr>
-        <w:t>Descripción</w:t>
-      </w:r>
-      <w:proofErr w:type="spellEnd"/>
-      <w:r>
-        <w:rPr>
-          <w:rFonts w:ascii="Asap" w:eastAsia="Asap" w:hAnsi="Asap" w:cs="Asap"/>
-          <w:b/>
-          <w:highlight w:val="white"/>
-          <w:lang w:val="en-US"/>
-        </w:rPr>
-        <w:t xml:space="preserve">: </w:t>
+        <w:t xml:space="preserve">                                                           Descripción: </w:t>
       </w:r>
       <w:r>
         <w:rPr>
@@ -1132,6 +1128,7 @@
           <w:sz w:val="28"/>
           <w:szCs w:val="28"/>
           <w:u w:val="single"/>
+          <w:lang w:val="en-US"/>
         </w:rPr>
       </w:pPr>
       <w:r>
@@ -1152,6 +1149,7 @@
           <w:sz w:val="28"/>
           <w:szCs w:val="28"/>
           <w:u w:val="single"/>
+          <w:lang w:val="en-US"/>
         </w:rPr>
         <w:t>STUDI</w:t>
       </w:r>
@@ -1163,6 +1161,7 @@
           <w:sz w:val="28"/>
           <w:szCs w:val="28"/>
           <w:u w:val="single"/>
+          <w:lang w:val="en-US"/>
         </w:rPr>
         <w:t>E</w:t>
       </w:r>
@@ -1174,6 +1173,7 @@
           <w:sz w:val="28"/>
           <w:szCs w:val="28"/>
           <w:u w:val="single"/>
+          <w:lang w:val="en-US"/>
         </w:rPr>
         <w:t>S</w:t>
       </w:r>
@@ -1185,8 +1185,9 @@
           <w:sz w:val="28"/>
           <w:szCs w:val="28"/>
           <w:u w:val="single"/>
-        </w:rPr>
-        <w:t xml:space="preserve">   </w:t>
+          <w:lang w:val="en-US"/>
+        </w:rPr>
+        <w:t xml:space="preserve"> </w:t>
       </w:r>
       <w:r>
         <w:rPr>
@@ -1195,6 +1196,7 @@
           <w:sz w:val="28"/>
           <w:szCs w:val="28"/>
           <w:u w:val="single"/>
+          <w:lang w:val="en-US"/>
         </w:rPr>
         <w:t xml:space="preserve">     </w:t>
       </w:r>
@@ -1204,6 +1206,7 @@
           <w:sz w:val="28"/>
           <w:szCs w:val="28"/>
           <w:u w:val="single"/>
+          <w:lang w:val="en-US"/>
         </w:rPr>
         <w:t xml:space="preserve">                                                                                                                   .   </w:t>
       </w:r>
@@ -1212,6 +1215,7 @@
       <w:pPr>
         <w:rPr>
           <w:rFonts w:ascii="Asap" w:eastAsia="Asap" w:hAnsi="Asap" w:cs="Asap"/>
+          <w:lang w:val="en-US"/>
         </w:rPr>
       </w:pPr>
     </w:p>
@@ -1222,7 +1226,6 @@
           <w:lang w:val="en-US"/>
         </w:rPr>
       </w:pPr>
-      <w:bookmarkStart w:id="0" w:name="_GoBack"/>
       <w:r>
         <w:rPr>
           <w:lang w:val="en-US"/>
@@ -1287,7 +1290,6 @@
         <w:t>)</w:t>
       </w:r>
     </w:p>
-    <w:bookmarkEnd w:id="0"/>
     <w:p>
       <w:pPr>
         <w:spacing w:line="360" w:lineRule="auto"/>
@@ -1471,10 +1473,12 @@
           <w:rFonts w:ascii="Asap" w:eastAsia="Asap" w:hAnsi="Asap" w:cs="Asap"/>
           <w:sz w:val="28"/>
           <w:szCs w:val="28"/>
-        </w:rPr>
-      </w:pPr>
-      <w:r>
-        <w:rPr>
+          <w:lang w:val="en-US"/>
+        </w:rPr>
+      </w:pPr>
+      <w:r>
+        <w:rPr>
+          <w:b/>
           <w:color w:val="FF9900"/>
           <w:sz w:val="28"/>
           <w:szCs w:val="28"/>
@@ -1490,8 +1494,9 @@
           <w:sz w:val="28"/>
           <w:szCs w:val="28"/>
           <w:u w:val="single"/>
-        </w:rPr>
-        <w:t>REFERENCIAS</w:t>
+          <w:lang w:val="en-US"/>
+        </w:rPr>
+        <w:t>PERSONAL REFERENCES</w:t>
       </w:r>
       <w:r>
         <w:rPr>
@@ -1499,8 +1504,29 @@
           <w:sz w:val="28"/>
           <w:szCs w:val="28"/>
           <w:u w:val="single"/>
-        </w:rPr>
-        <w:t xml:space="preserve">                                                                                                             .</w:t>
+          <w:lang w:val="en-US"/>
+        </w:rPr>
+        <w:t xml:space="preserve">                               </w:t>
+      </w:r>
+      <w:r>
+        <w:rPr>
+          <w:color w:val="FF9900"/>
+          <w:sz w:val="28"/>
+          <w:szCs w:val="28"/>
+          <w:u w:val="single"/>
+          <w:lang w:val="en-US"/>
+        </w:rPr>
+        <w:t xml:space="preserve"> </w:t>
+      </w:r>
+      <w:r>
+        <w:rPr>
+          <w:color w:val="FF9900"/>
+          <w:sz w:val="28"/>
+          <w:szCs w:val="28"/>
+          <w:u w:val="single"/>
+          <w:lang w:val="en-US"/>
+        </w:rPr>
+        <w:t xml:space="preserve">                                                         .</w:t>
       </w:r>
     </w:p>
     <w:p>
@@ -1516,6 +1542,7 @@
           <w:rFonts w:ascii="Asap" w:eastAsia="Asap" w:hAnsi="Asap" w:cs="Asap"/>
           <w:sz w:val="24"/>
           <w:szCs w:val="24"/>
+          <w:lang w:val="en-US"/>
         </w:rPr>
       </w:pPr>
     </w:p>

</xml_diff>